<commit_message>
Signed-off-by: STUDENT Rokas Balzaravicius <Rokas.Balzaravicius@students.ittralee.ie>
</commit_message>
<xml_diff>
--- a/RokasPA24/PGRokas24.docx
+++ b/RokasPA24/PGRokas24.docx
@@ -198,15 +198,7 @@
         <w:t xml:space="preserve"> project</w:t>
       </w:r>
       <w:r>
-        <w:t xml:space="preserve">, you may provide screenshots or cut and </w:t>
-      </w:r>
-      <w:proofErr w:type="spellStart"/>
-      <w:r>
-        <w:t>past</w:t>
-      </w:r>
-      <w:proofErr w:type="spellEnd"/>
-      <w:r>
-        <w:t xml:space="preserve"> code segments etc..</w:t>
+        <w:t>, you may provide screenshots or cut and past code segments etc..</w:t>
       </w:r>
     </w:p>
     <w:p/>
@@ -859,41 +851,138 @@
       <w:r>
         <w:t xml:space="preserve"> </w:t>
       </w:r>
-    </w:p>
-    <w:p>
-      <w:pPr>
-        <w:pStyle w:val="ListParagraph"/>
-        <w:numPr>
-          <w:ilvl w:val="1"/>
-          <w:numId w:val="1"/>
-        </w:numPr>
-      </w:pPr>
-      <w:r>
-        <w:t xml:space="preserve"> </w:t>
-      </w:r>
-    </w:p>
-    <w:p>
-      <w:pPr>
-        <w:pStyle w:val="ListParagraph"/>
-        <w:numPr>
-          <w:ilvl w:val="1"/>
-          <w:numId w:val="1"/>
-        </w:numPr>
-      </w:pPr>
-      <w:r>
-        <w:t xml:space="preserve"> </w:t>
-      </w:r>
-    </w:p>
-    <w:p>
-      <w:pPr>
-        <w:pStyle w:val="ListParagraph"/>
-        <w:numPr>
-          <w:ilvl w:val="1"/>
-          <w:numId w:val="1"/>
-        </w:numPr>
-      </w:pPr>
-      <w:r>
-        <w:t xml:space="preserve"> </w:t>
+      <w:r>
+        <w:t>The observer pattern is a design pattern that allows objects to be notified of changes to the state of another object.</w:t>
+      </w:r>
+    </w:p>
+    <w:p>
+      <w:pPr>
+        <w:pStyle w:val="ListParagraph"/>
+        <w:numPr>
+          <w:ilvl w:val="1"/>
+          <w:numId w:val="1"/>
+        </w:numPr>
+      </w:pPr>
+      <w:r>
+        <w:t>An observer pattern is very useful as it supports the principle of loose coupling between objects that interact with each other.</w:t>
+      </w:r>
+    </w:p>
+    <w:p>
+      <w:pPr>
+        <w:pStyle w:val="ListParagraph"/>
+        <w:numPr>
+          <w:ilvl w:val="1"/>
+          <w:numId w:val="1"/>
+        </w:numPr>
+      </w:pPr>
+      <w:r>
+        <w:t xml:space="preserve"> </w:t>
+      </w:r>
+      <w:r>
+        <w:t>I implemented an observer patter in my ammo counter code as it ensures that the various parts of the game UI and logic depend on the player’s ammo count remain synchronized without tightly coupling them together.</w:t>
+      </w:r>
+    </w:p>
+    <w:p>
+      <w:pPr>
+        <w:pStyle w:val="ListParagraph"/>
+        <w:numPr>
+          <w:ilvl w:val="1"/>
+          <w:numId w:val="1"/>
+        </w:numPr>
+      </w:pPr>
+      <w:r>
+        <w:lastRenderedPageBreak/>
+        <w:t xml:space="preserve"> </w:t>
+      </w:r>
+      <w:r>
+        <w:rPr>
+          <w:noProof/>
+        </w:rPr>
+        <w:drawing>
+          <wp:inline distT="0" distB="0" distL="0" distR="0" wp14:anchorId="34202C33" wp14:editId="1989EB12">
+            <wp:extent cx="5731510" cy="4978400"/>
+            <wp:effectExtent l="0" t="0" r="2540" b="0"/>
+            <wp:docPr id="3" name="Picture 3"/>
+            <wp:cNvGraphicFramePr>
+              <a:graphicFrameLocks xmlns:a="http://schemas.openxmlformats.org/drawingml/2006/main" noChangeAspect="1"/>
+            </wp:cNvGraphicFramePr>
+            <a:graphic xmlns:a="http://schemas.openxmlformats.org/drawingml/2006/main">
+              <a:graphicData uri="http://schemas.openxmlformats.org/drawingml/2006/picture">
+                <pic:pic xmlns:pic="http://schemas.openxmlformats.org/drawingml/2006/picture">
+                  <pic:nvPicPr>
+                    <pic:cNvPr id="1" name=""/>
+                    <pic:cNvPicPr/>
+                  </pic:nvPicPr>
+                  <pic:blipFill>
+                    <a:blip r:embed="rId8"/>
+                    <a:stretch>
+                      <a:fillRect/>
+                    </a:stretch>
+                  </pic:blipFill>
+                  <pic:spPr>
+                    <a:xfrm>
+                      <a:off x="0" y="0"/>
+                      <a:ext cx="5731510" cy="4978400"/>
+                    </a:xfrm>
+                    <a:prstGeom prst="rect">
+                      <a:avLst/>
+                    </a:prstGeom>
+                  </pic:spPr>
+                </pic:pic>
+              </a:graphicData>
+            </a:graphic>
+          </wp:inline>
+        </w:drawing>
+      </w:r>
+    </w:p>
+    <w:p>
+      <w:pPr>
+        <w:pStyle w:val="ListParagraph"/>
+        <w:numPr>
+          <w:ilvl w:val="1"/>
+          <w:numId w:val="1"/>
+        </w:numPr>
+      </w:pPr>
+      <w:r>
+        <w:lastRenderedPageBreak/>
+        <w:t xml:space="preserve"> </w:t>
+      </w:r>
+      <w:r>
+        <w:drawing>
+          <wp:inline distT="0" distB="0" distL="0" distR="0" wp14:anchorId="10FCD040" wp14:editId="02568616">
+            <wp:extent cx="5731510" cy="3564890"/>
+            <wp:effectExtent l="0" t="0" r="2540" b="0"/>
+            <wp:docPr id="9" name="Picture 9"/>
+            <wp:cNvGraphicFramePr>
+              <a:graphicFrameLocks xmlns:a="http://schemas.openxmlformats.org/drawingml/2006/main" noChangeAspect="1"/>
+            </wp:cNvGraphicFramePr>
+            <a:graphic xmlns:a="http://schemas.openxmlformats.org/drawingml/2006/main">
+              <a:graphicData uri="http://schemas.openxmlformats.org/drawingml/2006/picture">
+                <pic:pic xmlns:pic="http://schemas.openxmlformats.org/drawingml/2006/picture">
+                  <pic:nvPicPr>
+                    <pic:cNvPr id="1" name=""/>
+                    <pic:cNvPicPr/>
+                  </pic:nvPicPr>
+                  <pic:blipFill>
+                    <a:blip r:embed="rId12"/>
+                    <a:stretch>
+                      <a:fillRect/>
+                    </a:stretch>
+                  </pic:blipFill>
+                  <pic:spPr>
+                    <a:xfrm>
+                      <a:off x="0" y="0"/>
+                      <a:ext cx="5731510" cy="3564890"/>
+                    </a:xfrm>
+                    <a:prstGeom prst="rect">
+                      <a:avLst/>
+                    </a:prstGeom>
+                  </pic:spPr>
+                </pic:pic>
+              </a:graphicData>
+            </a:graphic>
+          </wp:inline>
+        </w:drawing>
       </w:r>
     </w:p>
     <w:p>
@@ -927,17 +1016,29 @@
       <w:r>
         <w:t xml:space="preserve"> </w:t>
       </w:r>
-    </w:p>
-    <w:p>
-      <w:pPr>
-        <w:pStyle w:val="ListParagraph"/>
-        <w:numPr>
-          <w:ilvl w:val="1"/>
-          <w:numId w:val="1"/>
-        </w:numPr>
-      </w:pPr>
-      <w:r>
-        <w:t xml:space="preserve"> </w:t>
+      <w:r>
+        <w:t>Polymorphism is like giving different objects the power to perform the same action in their own unique way.</w:t>
+      </w:r>
+    </w:p>
+    <w:p>
+      <w:pPr>
+        <w:pStyle w:val="ListParagraph"/>
+        <w:numPr>
+          <w:ilvl w:val="1"/>
+          <w:numId w:val="1"/>
+        </w:numPr>
+      </w:pPr>
+      <w:r>
+        <w:t xml:space="preserve"> </w:t>
+      </w:r>
+      <w:r>
+        <w:t>Polymorphism is very useful as it allows for a single variable name to be used to store variables of multiple data types such as int,</w:t>
+      </w:r>
+      <w:r>
+        <w:t xml:space="preserve"> </w:t>
+      </w:r>
+      <w:r>
+        <w:t>float and double.</w:t>
       </w:r>
     </w:p>
     <w:p>
@@ -995,17 +1096,23 @@
       <w:r>
         <w:t xml:space="preserve"> </w:t>
       </w:r>
-    </w:p>
-    <w:p>
-      <w:pPr>
-        <w:pStyle w:val="ListParagraph"/>
-        <w:numPr>
-          <w:ilvl w:val="1"/>
-          <w:numId w:val="1"/>
-        </w:numPr>
-      </w:pPr>
-      <w:r>
-        <w:t xml:space="preserve"> </w:t>
+      <w:r>
+        <w:t>Having communication between scripts is essential if you want to access functions or components between game objects.</w:t>
+      </w:r>
+    </w:p>
+    <w:p>
+      <w:pPr>
+        <w:pStyle w:val="ListParagraph"/>
+        <w:numPr>
+          <w:ilvl w:val="1"/>
+          <w:numId w:val="1"/>
+        </w:numPr>
+      </w:pPr>
+      <w:r>
+        <w:t xml:space="preserve"> </w:t>
+      </w:r>
+      <w:r>
+        <w:t>This is very useful as it is needed to references to items in the game and need to pass data around with efficiency and speed.</w:t>
       </w:r>
     </w:p>
     <w:p>
@@ -1049,56 +1156,124 @@
           <w:b/>
           <w:bCs/>
         </w:rPr>
+        <w:t>Instantiation and Prefabs</w:t>
+      </w:r>
+    </w:p>
+    <w:p>
+      <w:pPr>
+        <w:pStyle w:val="ListParagraph"/>
+        <w:numPr>
+          <w:ilvl w:val="1"/>
+          <w:numId w:val="1"/>
+        </w:numPr>
+      </w:pPr>
+      <w:r>
+        <w:t xml:space="preserve"> </w:t>
+      </w:r>
+      <w:r>
+        <w:t>Instantiation is used to create a new instance of a prefab of a game object.</w:t>
+      </w:r>
+    </w:p>
+    <w:p>
+      <w:pPr>
+        <w:pStyle w:val="ListParagraph"/>
+        <w:numPr>
+          <w:ilvl w:val="1"/>
+          <w:numId w:val="1"/>
+        </w:numPr>
+      </w:pPr>
+      <w:r>
+        <w:t xml:space="preserve"> </w:t>
+      </w:r>
+      <w:r>
+        <w:t>Instantiation is useful as it makes a copy of your prefab and allows less process for the application.</w:t>
+      </w:r>
+    </w:p>
+    <w:p>
+      <w:pPr>
+        <w:pStyle w:val="ListParagraph"/>
+        <w:numPr>
+          <w:ilvl w:val="1"/>
+          <w:numId w:val="1"/>
+        </w:numPr>
+      </w:pPr>
+      <w:r>
+        <w:t xml:space="preserve"> </w:t>
+      </w:r>
+      <w:r>
+        <w:t>I implemented</w:t>
+      </w:r>
+      <w:r>
+        <w:t xml:space="preserve"> this is the Manager script as</w:t>
+      </w:r>
+      <w:r>
+        <w:t xml:space="preserve"> I </w:t>
+      </w:r>
+      <w:r>
+        <w:rPr>
+          <w:rFonts w:cstheme="minorHAnsi"/>
+          <w:color w:val="000000"/>
+          <w:lang w:val="en-IE"/>
+        </w:rPr>
+        <w:t>Instantiate</w:t>
+      </w:r>
+      <w:r>
+        <w:rPr>
+          <w:rFonts w:cstheme="minorHAnsi"/>
+          <w:color w:val="000000"/>
+          <w:lang w:val="en-IE"/>
+        </w:rPr>
+        <w:t xml:space="preserve"> the zombies in the game</w:t>
+      </w:r>
+    </w:p>
+    <w:p>
+      <w:pPr>
+        <w:pStyle w:val="ListParagraph"/>
+        <w:numPr>
+          <w:ilvl w:val="1"/>
+          <w:numId w:val="1"/>
+        </w:numPr>
+      </w:pPr>
+      <w:r>
         <w:lastRenderedPageBreak/>
-        <w:t>Instantiation and Prefabs</w:t>
-      </w:r>
-    </w:p>
-    <w:p>
-      <w:pPr>
-        <w:pStyle w:val="ListParagraph"/>
-        <w:numPr>
-          <w:ilvl w:val="1"/>
-          <w:numId w:val="1"/>
-        </w:numPr>
-      </w:pPr>
-      <w:r>
-        <w:t xml:space="preserve"> </w:t>
-      </w:r>
-    </w:p>
-    <w:p>
-      <w:pPr>
-        <w:pStyle w:val="ListParagraph"/>
-        <w:numPr>
-          <w:ilvl w:val="1"/>
-          <w:numId w:val="1"/>
-        </w:numPr>
-      </w:pPr>
-      <w:r>
-        <w:t xml:space="preserve"> </w:t>
-      </w:r>
-    </w:p>
-    <w:p>
-      <w:pPr>
-        <w:pStyle w:val="ListParagraph"/>
-        <w:numPr>
-          <w:ilvl w:val="1"/>
-          <w:numId w:val="1"/>
-        </w:numPr>
-      </w:pPr>
-      <w:r>
-        <w:t xml:space="preserve"> </w:t>
-      </w:r>
-    </w:p>
-    <w:p>
-      <w:pPr>
-        <w:pStyle w:val="ListParagraph"/>
-        <w:numPr>
-          <w:ilvl w:val="1"/>
-          <w:numId w:val="1"/>
-        </w:numPr>
-      </w:pPr>
-      <w:r>
-        <w:t xml:space="preserve"> </w:t>
+        <w:t xml:space="preserve"> </w:t>
+      </w:r>
+      <w:r>
+        <w:drawing>
+          <wp:inline distT="0" distB="0" distL="0" distR="0" wp14:anchorId="2D65E1B9" wp14:editId="389132AD">
+            <wp:extent cx="5639587" cy="6192114"/>
+            <wp:effectExtent l="0" t="0" r="0" b="0"/>
+            <wp:docPr id="10" name="Picture 10"/>
+            <wp:cNvGraphicFramePr>
+              <a:graphicFrameLocks xmlns:a="http://schemas.openxmlformats.org/drawingml/2006/main" noChangeAspect="1"/>
+            </wp:cNvGraphicFramePr>
+            <a:graphic xmlns:a="http://schemas.openxmlformats.org/drawingml/2006/main">
+              <a:graphicData uri="http://schemas.openxmlformats.org/drawingml/2006/picture">
+                <pic:pic xmlns:pic="http://schemas.openxmlformats.org/drawingml/2006/picture">
+                  <pic:nvPicPr>
+                    <pic:cNvPr id="1" name=""/>
+                    <pic:cNvPicPr/>
+                  </pic:nvPicPr>
+                  <pic:blipFill>
+                    <a:blip r:embed="rId13"/>
+                    <a:stretch>
+                      <a:fillRect/>
+                    </a:stretch>
+                  </pic:blipFill>
+                  <pic:spPr>
+                    <a:xfrm>
+                      <a:off x="0" y="0"/>
+                      <a:ext cx="5639587" cy="6192114"/>
+                    </a:xfrm>
+                    <a:prstGeom prst="rect">
+                      <a:avLst/>
+                    </a:prstGeom>
+                  </pic:spPr>
+                </pic:pic>
+              </a:graphicData>
+            </a:graphic>
+          </wp:inline>
+        </w:drawing>
       </w:r>
     </w:p>
     <w:p>
@@ -1132,29 +1307,38 @@
       <w:r>
         <w:t xml:space="preserve"> </w:t>
       </w:r>
-    </w:p>
-    <w:p>
-      <w:pPr>
-        <w:pStyle w:val="ListParagraph"/>
-        <w:numPr>
-          <w:ilvl w:val="1"/>
-          <w:numId w:val="1"/>
-        </w:numPr>
-      </w:pPr>
-      <w:r>
-        <w:t xml:space="preserve"> </w:t>
-      </w:r>
-    </w:p>
-    <w:p>
-      <w:pPr>
-        <w:pStyle w:val="ListParagraph"/>
-        <w:numPr>
-          <w:ilvl w:val="1"/>
-          <w:numId w:val="1"/>
-        </w:numPr>
-      </w:pPr>
-      <w:r>
-        <w:t xml:space="preserve"> </w:t>
+      <w:r>
+        <w:t>A magic number is a number with no variable attach to it</w:t>
+      </w:r>
+    </w:p>
+    <w:p>
+      <w:pPr>
+        <w:pStyle w:val="ListParagraph"/>
+        <w:numPr>
+          <w:ilvl w:val="1"/>
+          <w:numId w:val="1"/>
+        </w:numPr>
+      </w:pPr>
+      <w:r>
+        <w:t xml:space="preserve"> </w:t>
+      </w:r>
+      <w:r>
+        <w:t>A magic number is not useful as if it needs to changed you would have to go through the whole code and change every single one.</w:t>
+      </w:r>
+    </w:p>
+    <w:p>
+      <w:pPr>
+        <w:pStyle w:val="ListParagraph"/>
+        <w:numPr>
+          <w:ilvl w:val="1"/>
+          <w:numId w:val="1"/>
+        </w:numPr>
+      </w:pPr>
+      <w:r>
+        <w:t xml:space="preserve"> </w:t>
+      </w:r>
+      <w:r>
+        <w:t>I have not implemented any magic numbers in my code.</w:t>
       </w:r>
     </w:p>
     <w:p>
@@ -1200,41 +1384,131 @@
       <w:r>
         <w:t xml:space="preserve"> </w:t>
       </w:r>
-    </w:p>
-    <w:p>
-      <w:pPr>
-        <w:pStyle w:val="ListParagraph"/>
-        <w:numPr>
-          <w:ilvl w:val="1"/>
-          <w:numId w:val="1"/>
-        </w:numPr>
-      </w:pPr>
-      <w:r>
-        <w:t xml:space="preserve"> </w:t>
-      </w:r>
-    </w:p>
-    <w:p>
-      <w:pPr>
-        <w:pStyle w:val="ListParagraph"/>
-        <w:numPr>
-          <w:ilvl w:val="1"/>
-          <w:numId w:val="1"/>
-        </w:numPr>
-      </w:pPr>
-      <w:r>
-        <w:t xml:space="preserve"> </w:t>
-      </w:r>
-    </w:p>
-    <w:p>
-      <w:pPr>
-        <w:pStyle w:val="ListParagraph"/>
-        <w:numPr>
-          <w:ilvl w:val="1"/>
-          <w:numId w:val="1"/>
-        </w:numPr>
-      </w:pPr>
-      <w:r>
-        <w:t xml:space="preserve"> </w:t>
+      <w:r>
+        <w:t xml:space="preserve">Model animation is using Animations </w:t>
+      </w:r>
+    </w:p>
+    <w:p>
+      <w:pPr>
+        <w:pStyle w:val="ListParagraph"/>
+        <w:numPr>
+          <w:ilvl w:val="1"/>
+          <w:numId w:val="1"/>
+        </w:numPr>
+      </w:pPr>
+      <w:r>
+        <w:t>Model animation is useful as it shows movement of the character and doesn’t just stay static in a t-pose position.</w:t>
+      </w:r>
+    </w:p>
+    <w:p>
+      <w:pPr>
+        <w:pStyle w:val="ListParagraph"/>
+        <w:numPr>
+          <w:ilvl w:val="1"/>
+          <w:numId w:val="1"/>
+        </w:numPr>
+      </w:pPr>
+      <w:r>
+        <w:t xml:space="preserve"> </w:t>
+      </w:r>
+      <w:r>
+        <w:t>I have to animator for the character as I have two different weapon types and the animations for them are different.</w:t>
+      </w:r>
+    </w:p>
+    <w:p>
+      <w:pPr>
+        <w:pStyle w:val="ListParagraph"/>
+        <w:numPr>
+          <w:ilvl w:val="1"/>
+          <w:numId w:val="1"/>
+        </w:numPr>
+      </w:pPr>
+      <w:r>
+        <w:lastRenderedPageBreak/>
+        <w:t xml:space="preserve"> </w:t>
+      </w:r>
+      <w:r>
+        <w:drawing>
+          <wp:inline distT="0" distB="0" distL="0" distR="0" wp14:anchorId="52055967" wp14:editId="4A454B3F">
+            <wp:extent cx="4779429" cy="3190875"/>
+            <wp:effectExtent l="0" t="0" r="2540" b="0"/>
+            <wp:docPr id="11" name="Picture 11"/>
+            <wp:cNvGraphicFramePr>
+              <a:graphicFrameLocks xmlns:a="http://schemas.openxmlformats.org/drawingml/2006/main" noChangeAspect="1"/>
+            </wp:cNvGraphicFramePr>
+            <a:graphic xmlns:a="http://schemas.openxmlformats.org/drawingml/2006/main">
+              <a:graphicData uri="http://schemas.openxmlformats.org/drawingml/2006/picture">
+                <pic:pic xmlns:pic="http://schemas.openxmlformats.org/drawingml/2006/picture">
+                  <pic:nvPicPr>
+                    <pic:cNvPr id="1" name=""/>
+                    <pic:cNvPicPr/>
+                  </pic:nvPicPr>
+                  <pic:blipFill>
+                    <a:blip r:embed="rId14"/>
+                    <a:stretch>
+                      <a:fillRect/>
+                    </a:stretch>
+                  </pic:blipFill>
+                  <pic:spPr>
+                    <a:xfrm>
+                      <a:off x="0" y="0"/>
+                      <a:ext cx="4782261" cy="3192766"/>
+                    </a:xfrm>
+                    <a:prstGeom prst="rect">
+                      <a:avLst/>
+                    </a:prstGeom>
+                  </pic:spPr>
+                </pic:pic>
+              </a:graphicData>
+            </a:graphic>
+          </wp:inline>
+        </w:drawing>
+      </w:r>
+    </w:p>
+    <w:p>
+      <w:pPr>
+        <w:pStyle w:val="ListParagraph"/>
+        <w:numPr>
+          <w:ilvl w:val="1"/>
+          <w:numId w:val="1"/>
+        </w:numPr>
+      </w:pPr>
+      <w:r>
+        <w:drawing>
+          <wp:inline distT="0" distB="0" distL="0" distR="0" wp14:anchorId="1A075774" wp14:editId="4D05A81B">
+            <wp:extent cx="4820279" cy="2781300"/>
+            <wp:effectExtent l="0" t="0" r="0" b="0"/>
+            <wp:docPr id="12" name="Picture 12"/>
+            <wp:cNvGraphicFramePr>
+              <a:graphicFrameLocks xmlns:a="http://schemas.openxmlformats.org/drawingml/2006/main" noChangeAspect="1"/>
+            </wp:cNvGraphicFramePr>
+            <a:graphic xmlns:a="http://schemas.openxmlformats.org/drawingml/2006/main">
+              <a:graphicData uri="http://schemas.openxmlformats.org/drawingml/2006/picture">
+                <pic:pic xmlns:pic="http://schemas.openxmlformats.org/drawingml/2006/picture">
+                  <pic:nvPicPr>
+                    <pic:cNvPr id="1" name=""/>
+                    <pic:cNvPicPr/>
+                  </pic:nvPicPr>
+                  <pic:blipFill>
+                    <a:blip r:embed="rId15"/>
+                    <a:stretch>
+                      <a:fillRect/>
+                    </a:stretch>
+                  </pic:blipFill>
+                  <pic:spPr>
+                    <a:xfrm>
+                      <a:off x="0" y="0"/>
+                      <a:ext cx="4837810" cy="2791416"/>
+                    </a:xfrm>
+                    <a:prstGeom prst="rect">
+                      <a:avLst/>
+                    </a:prstGeom>
+                  </pic:spPr>
+                </pic:pic>
+              </a:graphicData>
+            </a:graphic>
+          </wp:inline>
+        </w:drawing>
       </w:r>
     </w:p>
     <w:p>
@@ -1465,6 +1739,7 @@
           <w:b/>
           <w:bCs/>
         </w:rPr>
+        <w:lastRenderedPageBreak/>
         <w:t>Code repetition</w:t>
       </w:r>
     </w:p>
@@ -1701,7 +1976,6 @@
         </w:numPr>
       </w:pPr>
       <w:r>
-        <w:lastRenderedPageBreak/>
         <w:t xml:space="preserve"> </w:t>
       </w:r>
     </w:p>

</xml_diff>